<commit_message>
mais alterações ao ficheiro de introdução
</commit_message>
<xml_diff>
--- a/Base de dados introdução.docx
+++ b/Base de dados introdução.docx
@@ -368,6 +368,14 @@
         </w:rPr>
         <w:t xml:space="preserve"> e classificação</w:t>
       </w:r>
+      <w:r>
+        <w:rPr>
+          <w:rFonts w:ascii="Arial" w:hAnsi="Arial" w:cs="Arial"/>
+          <w:b/>
+          <w:bCs/>
+        </w:rPr>
+        <w:t>:</w:t>
+      </w:r>
     </w:p>
     <w:p>
       <w:pPr>
@@ -540,6 +548,14 @@
         </w:rPr>
         <w:t>As equipas e o jogo</w:t>
       </w:r>
+      <w:r>
+        <w:rPr>
+          <w:rFonts w:ascii="Arial" w:hAnsi="Arial" w:cs="Arial"/>
+          <w:b/>
+          <w:bCs/>
+        </w:rPr>
+        <w:t>:</w:t>
+      </w:r>
     </w:p>
     <w:p>
       <w:pPr>
@@ -666,7 +682,13 @@
         <w:rPr>
           <w:rFonts w:ascii="Arial" w:hAnsi="Arial" w:cs="Arial"/>
         </w:rPr>
-        <w:t xml:space="preserve"> pausa técnica</w:t>
+        <w:t xml:space="preserve"> pausa </w:t>
+      </w:r>
+      <w:r>
+        <w:rPr>
+          <w:rFonts w:ascii="Arial" w:hAnsi="Arial" w:cs="Arial"/>
+        </w:rPr>
+        <w:t>técnica</w:t>
       </w:r>
       <w:r>
         <w:rPr>
@@ -786,6 +808,91 @@
           <w:rFonts w:ascii="Arial" w:hAnsi="Arial" w:cs="Arial"/>
         </w:rPr>
       </w:pPr>
+    </w:p>
+    <w:p>
+      <w:pPr>
+        <w:pStyle w:val="Body"/>
+        <w:spacing w:line="276" w:lineRule="auto"/>
+        <w:jc w:val="both"/>
+        <w:rPr>
+          <w:rFonts w:ascii="Arial" w:hAnsi="Arial" w:cs="Arial"/>
+        </w:rPr>
+      </w:pPr>
+    </w:p>
+    <w:p>
+      <w:pPr>
+        <w:pStyle w:val="Body"/>
+        <w:spacing w:line="276" w:lineRule="auto"/>
+        <w:jc w:val="both"/>
+        <w:rPr>
+          <w:rFonts w:ascii="Arial" w:hAnsi="Arial" w:cs="Arial"/>
+        </w:rPr>
+      </w:pPr>
+    </w:p>
+    <w:p>
+      <w:pPr>
+        <w:pStyle w:val="Body"/>
+        <w:spacing w:line="276" w:lineRule="auto"/>
+        <w:jc w:val="both"/>
+        <w:rPr>
+          <w:rFonts w:ascii="Arial" w:hAnsi="Arial" w:cs="Arial"/>
+        </w:rPr>
+      </w:pPr>
+    </w:p>
+    <w:p>
+      <w:pPr>
+        <w:pStyle w:val="Body"/>
+        <w:spacing w:line="276" w:lineRule="auto"/>
+        <w:jc w:val="both"/>
+        <w:rPr>
+          <w:rFonts w:ascii="Arial" w:hAnsi="Arial" w:cs="Arial"/>
+          <w:b/>
+          <w:bCs/>
+        </w:rPr>
+      </w:pPr>
+      <w:r>
+        <w:rPr>
+          <w:rFonts w:ascii="Arial" w:hAnsi="Arial" w:cs="Arial"/>
+          <w:b/>
+          <w:bCs/>
+        </w:rPr>
+        <w:lastRenderedPageBreak/>
+        <w:t>Considerações:</w:t>
+      </w:r>
+    </w:p>
+    <w:p>
+      <w:pPr>
+        <w:pStyle w:val="Body"/>
+        <w:numPr>
+          <w:ilvl w:val="0"/>
+          <w:numId w:val="5"/>
+        </w:numPr>
+        <w:spacing w:line="276" w:lineRule="auto"/>
+        <w:jc w:val="both"/>
+        <w:rPr>
+          <w:rFonts w:ascii="Arial" w:hAnsi="Arial" w:cs="Arial"/>
+        </w:rPr>
+      </w:pPr>
+      <w:r>
+        <w:rPr>
+          <w:rFonts w:ascii="Arial" w:hAnsi="Arial" w:cs="Arial"/>
+        </w:rPr>
+        <w:t xml:space="preserve">Cada clube tem uma equipa (porque a nossa base de dados incide apenas num </w:t>
+      </w:r>
+      <w:proofErr w:type="spellStart"/>
+      <w:r>
+        <w:rPr>
+          <w:rFonts w:ascii="Arial" w:hAnsi="Arial" w:cs="Arial"/>
+        </w:rPr>
+        <w:t>campenato</w:t>
+      </w:r>
+      <w:proofErr w:type="spellEnd"/>
+      <w:r>
+        <w:rPr>
+          <w:rFonts w:ascii="Arial" w:hAnsi="Arial" w:cs="Arial"/>
+        </w:rPr>
+        <w:t>)</w:t>
+      </w:r>
     </w:p>
     <w:sectPr>
       <w:headerReference w:type="default" r:id="rId7"/>
@@ -1189,6 +1296,232 @@
       </w:rPr>
     </w:lvl>
   </w:abstractNum>
+  <w:abstractNum w:abstractNumId="3" w15:restartNumberingAfterBreak="0">
+    <w:nsid w:val="4211436D"/>
+    <w:multiLevelType w:val="hybridMultilevel"/>
+    <w:tmpl w:val="E5CEABCC"/>
+    <w:lvl w:ilvl="0" w:tplc="08090001">
+      <w:start w:val="1"/>
+      <w:numFmt w:val="bullet"/>
+      <w:lvlText w:val=""/>
+      <w:lvlJc w:val="left"/>
+      <w:pPr>
+        <w:ind w:left="720" w:hanging="360"/>
+      </w:pPr>
+      <w:rPr>
+        <w:rFonts w:ascii="Symbol" w:hAnsi="Symbol" w:hint="default"/>
+      </w:rPr>
+    </w:lvl>
+    <w:lvl w:ilvl="1" w:tplc="08090003" w:tentative="1">
+      <w:start w:val="1"/>
+      <w:numFmt w:val="bullet"/>
+      <w:lvlText w:val="o"/>
+      <w:lvlJc w:val="left"/>
+      <w:pPr>
+        <w:ind w:left="1440" w:hanging="360"/>
+      </w:pPr>
+      <w:rPr>
+        <w:rFonts w:ascii="Courier New" w:hAnsi="Courier New" w:cs="Courier New" w:hint="default"/>
+      </w:rPr>
+    </w:lvl>
+    <w:lvl w:ilvl="2" w:tplc="08090005" w:tentative="1">
+      <w:start w:val="1"/>
+      <w:numFmt w:val="bullet"/>
+      <w:lvlText w:val=""/>
+      <w:lvlJc w:val="left"/>
+      <w:pPr>
+        <w:ind w:left="2160" w:hanging="360"/>
+      </w:pPr>
+      <w:rPr>
+        <w:rFonts w:ascii="Wingdings" w:hAnsi="Wingdings" w:hint="default"/>
+      </w:rPr>
+    </w:lvl>
+    <w:lvl w:ilvl="3" w:tplc="08090001" w:tentative="1">
+      <w:start w:val="1"/>
+      <w:numFmt w:val="bullet"/>
+      <w:lvlText w:val=""/>
+      <w:lvlJc w:val="left"/>
+      <w:pPr>
+        <w:ind w:left="2880" w:hanging="360"/>
+      </w:pPr>
+      <w:rPr>
+        <w:rFonts w:ascii="Symbol" w:hAnsi="Symbol" w:hint="default"/>
+      </w:rPr>
+    </w:lvl>
+    <w:lvl w:ilvl="4" w:tplc="08090003" w:tentative="1">
+      <w:start w:val="1"/>
+      <w:numFmt w:val="bullet"/>
+      <w:lvlText w:val="o"/>
+      <w:lvlJc w:val="left"/>
+      <w:pPr>
+        <w:ind w:left="3600" w:hanging="360"/>
+      </w:pPr>
+      <w:rPr>
+        <w:rFonts w:ascii="Courier New" w:hAnsi="Courier New" w:cs="Courier New" w:hint="default"/>
+      </w:rPr>
+    </w:lvl>
+    <w:lvl w:ilvl="5" w:tplc="08090005" w:tentative="1">
+      <w:start w:val="1"/>
+      <w:numFmt w:val="bullet"/>
+      <w:lvlText w:val=""/>
+      <w:lvlJc w:val="left"/>
+      <w:pPr>
+        <w:ind w:left="4320" w:hanging="360"/>
+      </w:pPr>
+      <w:rPr>
+        <w:rFonts w:ascii="Wingdings" w:hAnsi="Wingdings" w:hint="default"/>
+      </w:rPr>
+    </w:lvl>
+    <w:lvl w:ilvl="6" w:tplc="08090001" w:tentative="1">
+      <w:start w:val="1"/>
+      <w:numFmt w:val="bullet"/>
+      <w:lvlText w:val=""/>
+      <w:lvlJc w:val="left"/>
+      <w:pPr>
+        <w:ind w:left="5040" w:hanging="360"/>
+      </w:pPr>
+      <w:rPr>
+        <w:rFonts w:ascii="Symbol" w:hAnsi="Symbol" w:hint="default"/>
+      </w:rPr>
+    </w:lvl>
+    <w:lvl w:ilvl="7" w:tplc="08090003" w:tentative="1">
+      <w:start w:val="1"/>
+      <w:numFmt w:val="bullet"/>
+      <w:lvlText w:val="o"/>
+      <w:lvlJc w:val="left"/>
+      <w:pPr>
+        <w:ind w:left="5760" w:hanging="360"/>
+      </w:pPr>
+      <w:rPr>
+        <w:rFonts w:ascii="Courier New" w:hAnsi="Courier New" w:cs="Courier New" w:hint="default"/>
+      </w:rPr>
+    </w:lvl>
+    <w:lvl w:ilvl="8" w:tplc="08090005" w:tentative="1">
+      <w:start w:val="1"/>
+      <w:numFmt w:val="bullet"/>
+      <w:lvlText w:val=""/>
+      <w:lvlJc w:val="left"/>
+      <w:pPr>
+        <w:ind w:left="6480" w:hanging="360"/>
+      </w:pPr>
+      <w:rPr>
+        <w:rFonts w:ascii="Wingdings" w:hAnsi="Wingdings" w:hint="default"/>
+      </w:rPr>
+    </w:lvl>
+  </w:abstractNum>
+  <w:abstractNum w:abstractNumId="4" w15:restartNumberingAfterBreak="0">
+    <w:nsid w:val="58D53216"/>
+    <w:multiLevelType w:val="hybridMultilevel"/>
+    <w:tmpl w:val="7EDC6450"/>
+    <w:lvl w:ilvl="0" w:tplc="08090001">
+      <w:start w:val="1"/>
+      <w:numFmt w:val="bullet"/>
+      <w:lvlText w:val=""/>
+      <w:lvlJc w:val="left"/>
+      <w:pPr>
+        <w:ind w:left="1446" w:hanging="360"/>
+      </w:pPr>
+      <w:rPr>
+        <w:rFonts w:ascii="Symbol" w:hAnsi="Symbol" w:hint="default"/>
+      </w:rPr>
+    </w:lvl>
+    <w:lvl w:ilvl="1" w:tplc="08090003" w:tentative="1">
+      <w:start w:val="1"/>
+      <w:numFmt w:val="bullet"/>
+      <w:lvlText w:val="o"/>
+      <w:lvlJc w:val="left"/>
+      <w:pPr>
+        <w:ind w:left="2166" w:hanging="360"/>
+      </w:pPr>
+      <w:rPr>
+        <w:rFonts w:ascii="Courier New" w:hAnsi="Courier New" w:cs="Courier New" w:hint="default"/>
+      </w:rPr>
+    </w:lvl>
+    <w:lvl w:ilvl="2" w:tplc="08090005" w:tentative="1">
+      <w:start w:val="1"/>
+      <w:numFmt w:val="bullet"/>
+      <w:lvlText w:val=""/>
+      <w:lvlJc w:val="left"/>
+      <w:pPr>
+        <w:ind w:left="2886" w:hanging="360"/>
+      </w:pPr>
+      <w:rPr>
+        <w:rFonts w:ascii="Wingdings" w:hAnsi="Wingdings" w:hint="default"/>
+      </w:rPr>
+    </w:lvl>
+    <w:lvl w:ilvl="3" w:tplc="08090001" w:tentative="1">
+      <w:start w:val="1"/>
+      <w:numFmt w:val="bullet"/>
+      <w:lvlText w:val=""/>
+      <w:lvlJc w:val="left"/>
+      <w:pPr>
+        <w:ind w:left="3606" w:hanging="360"/>
+      </w:pPr>
+      <w:rPr>
+        <w:rFonts w:ascii="Symbol" w:hAnsi="Symbol" w:hint="default"/>
+      </w:rPr>
+    </w:lvl>
+    <w:lvl w:ilvl="4" w:tplc="08090003" w:tentative="1">
+      <w:start w:val="1"/>
+      <w:numFmt w:val="bullet"/>
+      <w:lvlText w:val="o"/>
+      <w:lvlJc w:val="left"/>
+      <w:pPr>
+        <w:ind w:left="4326" w:hanging="360"/>
+      </w:pPr>
+      <w:rPr>
+        <w:rFonts w:ascii="Courier New" w:hAnsi="Courier New" w:cs="Courier New" w:hint="default"/>
+      </w:rPr>
+    </w:lvl>
+    <w:lvl w:ilvl="5" w:tplc="08090005" w:tentative="1">
+      <w:start w:val="1"/>
+      <w:numFmt w:val="bullet"/>
+      <w:lvlText w:val=""/>
+      <w:lvlJc w:val="left"/>
+      <w:pPr>
+        <w:ind w:left="5046" w:hanging="360"/>
+      </w:pPr>
+      <w:rPr>
+        <w:rFonts w:ascii="Wingdings" w:hAnsi="Wingdings" w:hint="default"/>
+      </w:rPr>
+    </w:lvl>
+    <w:lvl w:ilvl="6" w:tplc="08090001" w:tentative="1">
+      <w:start w:val="1"/>
+      <w:numFmt w:val="bullet"/>
+      <w:lvlText w:val=""/>
+      <w:lvlJc w:val="left"/>
+      <w:pPr>
+        <w:ind w:left="5766" w:hanging="360"/>
+      </w:pPr>
+      <w:rPr>
+        <w:rFonts w:ascii="Symbol" w:hAnsi="Symbol" w:hint="default"/>
+      </w:rPr>
+    </w:lvl>
+    <w:lvl w:ilvl="7" w:tplc="08090003" w:tentative="1">
+      <w:start w:val="1"/>
+      <w:numFmt w:val="bullet"/>
+      <w:lvlText w:val="o"/>
+      <w:lvlJc w:val="left"/>
+      <w:pPr>
+        <w:ind w:left="6486" w:hanging="360"/>
+      </w:pPr>
+      <w:rPr>
+        <w:rFonts w:ascii="Courier New" w:hAnsi="Courier New" w:cs="Courier New" w:hint="default"/>
+      </w:rPr>
+    </w:lvl>
+    <w:lvl w:ilvl="8" w:tplc="08090005" w:tentative="1">
+      <w:start w:val="1"/>
+      <w:numFmt w:val="bullet"/>
+      <w:lvlText w:val=""/>
+      <w:lvlJc w:val="left"/>
+      <w:pPr>
+        <w:ind w:left="7206" w:hanging="360"/>
+      </w:pPr>
+      <w:rPr>
+        <w:rFonts w:ascii="Wingdings" w:hAnsi="Wingdings" w:hint="default"/>
+      </w:rPr>
+    </w:lvl>
+  </w:abstractNum>
   <w:num w:numId="1" w16cid:durableId="1827699580">
     <w:abstractNumId w:val="0"/>
   </w:num>
@@ -1197,6 +1530,12 @@
   </w:num>
   <w:num w:numId="3" w16cid:durableId="219707050">
     <w:abstractNumId w:val="2"/>
+  </w:num>
+  <w:num w:numId="4" w16cid:durableId="271284414">
+    <w:abstractNumId w:val="4"/>
+  </w:num>
+  <w:num w:numId="5" w16cid:durableId="11498264">
+    <w:abstractNumId w:val="3"/>
   </w:num>
 </w:numbering>
 </file>

</xml_diff>